<commit_message>
docs(progress/week_7): update weekly report
Signed-off-by: Rong "Mantle" Bao <webmaster@csmantle.top>
</commit_message>
<xml_diff>
--- a/docs/progress/week_7/项目周报.docx
+++ b/docs/progress/week_7/项目周报.docx
@@ -329,7 +329,7 @@
                 <w:sz w:val="16"/>
                 <w:szCs w:val="16"/>
               </w:rPr>
-              <w:t>23280533</w:t>
+              <w:t>23010531</w:t>
             </w:r>
             <w:r>
               <w:rPr>
@@ -337,7 +337,7 @@
                 <w:sz w:val="16"/>
                 <w:szCs w:val="16"/>
               </w:rPr>
-              <w:t>罗传杰</w:t>
+              <w:t>楚博</w:t>
             </w:r>
             <w:r>
               <w:rPr>
@@ -353,7 +353,7 @@
                 <w:sz w:val="16"/>
                 <w:szCs w:val="16"/>
               </w:rPr>
-              <w:t>2327110</w:t>
+              <w:t>23280533</w:t>
             </w:r>
             <w:r>
               <w:rPr>
@@ -361,7 +361,7 @@
                 <w:sz w:val="16"/>
                 <w:szCs w:val="16"/>
               </w:rPr>
-              <w:t>任燮境</w:t>
+              <w:t>罗传杰</w:t>
             </w:r>
             <w:r>
               <w:rPr>
@@ -369,7 +369,7 @@
                 <w:sz w:val="16"/>
                 <w:szCs w:val="16"/>
               </w:rPr>
-              <w:t xml:space="preserve"> 23010531</w:t>
+              <w:t xml:space="preserve"> </w:t>
             </w:r>
             <w:r>
               <w:rPr>
@@ -377,7 +377,15 @@
                 <w:sz w:val="16"/>
                 <w:szCs w:val="16"/>
               </w:rPr>
-              <w:t>楚博</w:t>
+              <w:t>2327110</w:t>
+            </w:r>
+            <w:r>
+              <w:rPr>
+                <w:rFonts w:hint="eastAsia"/>
+                <w:sz w:val="16"/>
+                <w:szCs w:val="16"/>
+              </w:rPr>
+              <w:t>任燮境</w:t>
             </w:r>
             <w:r>
               <w:rPr>
@@ -579,9 +587,9 @@
       </w:tblPr>
       <w:tblGrid>
         <w:gridCol w:w="687"/>
-        <w:gridCol w:w="4680"/>
-        <w:gridCol w:w="1350"/>
-        <w:gridCol w:w="1980"/>
+        <w:gridCol w:w="4500"/>
+        <w:gridCol w:w="1440"/>
+        <w:gridCol w:w="2070"/>
         <w:gridCol w:w="939"/>
       </w:tblGrid>
       <w:tr>
@@ -623,7 +631,7 @@
         </w:tc>
         <w:tc>
           <w:tcPr>
-            <w:tcW w:w="234pt" w:type="dxa"/>
+            <w:tcW w:w="225pt" w:type="dxa"/>
             <w:tcBorders>
               <w:top w:val="single" w:sz="12" w:space="0" w:color="auto"/>
               <w:start w:val="single" w:sz="6" w:space="0" w:color="auto"/>
@@ -658,7 +666,7 @@
         </w:tc>
         <w:tc>
           <w:tcPr>
-            <w:tcW w:w="67.50pt" w:type="dxa"/>
+            <w:tcW w:w="72pt" w:type="dxa"/>
             <w:tcBorders>
               <w:top w:val="single" w:sz="12" w:space="0" w:color="auto"/>
               <w:start w:val="single" w:sz="4" w:space="0" w:color="auto"/>
@@ -715,7 +723,7 @@
         </w:tc>
         <w:tc>
           <w:tcPr>
-            <w:tcW w:w="99pt" w:type="dxa"/>
+            <w:tcW w:w="103.50pt" w:type="dxa"/>
             <w:tcBorders>
               <w:top w:val="single" w:sz="12" w:space="0" w:color="auto"/>
               <w:start w:val="single" w:sz="4" w:space="0" w:color="auto"/>
@@ -815,7 +823,7 @@
         </w:tc>
         <w:tc>
           <w:tcPr>
-            <w:tcW w:w="234pt" w:type="dxa"/>
+            <w:tcW w:w="225pt" w:type="dxa"/>
             <w:tcBorders>
               <w:top w:val="single" w:sz="12" w:space="0" w:color="auto"/>
               <w:start w:val="single" w:sz="6" w:space="0" w:color="auto"/>
@@ -845,7 +853,7 @@
         </w:tc>
         <w:tc>
           <w:tcPr>
-            <w:tcW w:w="67.50pt" w:type="dxa"/>
+            <w:tcW w:w="72pt" w:type="dxa"/>
             <w:tcBorders>
               <w:top w:val="single" w:sz="12" w:space="0" w:color="auto"/>
               <w:start w:val="single" w:sz="4" w:space="0" w:color="auto"/>
@@ -915,7 +923,7 @@
         </w:tc>
         <w:tc>
           <w:tcPr>
-            <w:tcW w:w="99pt" w:type="dxa"/>
+            <w:tcW w:w="103.50pt" w:type="dxa"/>
             <w:tcBorders>
               <w:top w:val="single" w:sz="12" w:space="0" w:color="auto"/>
               <w:start w:val="single" w:sz="4" w:space="0" w:color="auto"/>
@@ -949,7 +957,23 @@
                 <w:sz w:val="18"/>
                 <w:szCs w:val="18"/>
               </w:rPr>
-              <w:t>、任燮境</w:t>
+              <w:t>、</w:t>
+            </w:r>
+            <w:r>
+              <w:rPr>
+                <w:rFonts w:ascii="Times New Roman" w:hint="eastAsia"/>
+                <w:sz w:val="18"/>
+                <w:szCs w:val="18"/>
+              </w:rPr>
+              <w:t>罗传杰、</w:t>
+            </w:r>
+            <w:r>
+              <w:rPr>
+                <w:rFonts w:ascii="Times New Roman" w:hint="eastAsia"/>
+                <w:sz w:val="18"/>
+                <w:szCs w:val="18"/>
+              </w:rPr>
+              <w:t>任燮境</w:t>
             </w:r>
           </w:p>
         </w:tc>
@@ -1017,7 +1041,7 @@
         </w:tc>
         <w:tc>
           <w:tcPr>
-            <w:tcW w:w="234pt" w:type="dxa"/>
+            <w:tcW w:w="225pt" w:type="dxa"/>
             <w:tcBorders>
               <w:top w:val="single" w:sz="6" w:space="0" w:color="auto"/>
               <w:start w:val="single" w:sz="6" w:space="0" w:color="auto"/>
@@ -1047,7 +1071,7 @@
         </w:tc>
         <w:tc>
           <w:tcPr>
-            <w:tcW w:w="67.50pt" w:type="dxa"/>
+            <w:tcW w:w="72pt" w:type="dxa"/>
             <w:tcBorders>
               <w:top w:val="single" w:sz="6" w:space="0" w:color="auto"/>
               <w:start w:val="single" w:sz="4" w:space="0" w:color="auto"/>
@@ -1108,7 +1132,7 @@
         </w:tc>
         <w:tc>
           <w:tcPr>
-            <w:tcW w:w="99pt" w:type="dxa"/>
+            <w:tcW w:w="103.50pt" w:type="dxa"/>
             <w:tcBorders>
               <w:top w:val="single" w:sz="6" w:space="0" w:color="auto"/>
               <w:start w:val="single" w:sz="4" w:space="0" w:color="auto"/>
@@ -1218,7 +1242,7 @@
         </w:tc>
         <w:tc>
           <w:tcPr>
-            <w:tcW w:w="234pt" w:type="dxa"/>
+            <w:tcW w:w="225pt" w:type="dxa"/>
             <w:tcBorders>
               <w:top w:val="single" w:sz="6" w:space="0" w:color="auto"/>
               <w:start w:val="single" w:sz="6" w:space="0" w:color="auto"/>
@@ -1242,13 +1266,13 @@
                 <w:sz w:val="18"/>
                 <w:szCs w:val="18"/>
               </w:rPr>
-              <w:t>绘制业务流程泳道图</w:t>
+              <w:t>绘制业务流程图</w:t>
             </w:r>
           </w:p>
         </w:tc>
         <w:tc>
           <w:tcPr>
-            <w:tcW w:w="67.50pt" w:type="dxa"/>
+            <w:tcW w:w="72pt" w:type="dxa"/>
             <w:tcBorders>
               <w:top w:val="single" w:sz="6" w:space="0" w:color="auto"/>
               <w:start w:val="single" w:sz="4" w:space="0" w:color="auto"/>
@@ -1309,7 +1333,7 @@
         </w:tc>
         <w:tc>
           <w:tcPr>
-            <w:tcW w:w="99pt" w:type="dxa"/>
+            <w:tcW w:w="103.50pt" w:type="dxa"/>
             <w:tcBorders>
               <w:top w:val="single" w:sz="6" w:space="0" w:color="auto"/>
               <w:start w:val="single" w:sz="4" w:space="0" w:color="auto"/>
@@ -1335,187 +1359,13 @@
               </w:rPr>
               <w:t>楚博、任燮境</w:t>
             </w:r>
-          </w:p>
-        </w:tc>
-        <w:tc>
-          <w:tcPr>
-            <w:tcW w:w="46.95pt" w:type="dxa"/>
-            <w:tcBorders>
-              <w:top w:val="single" w:sz="6" w:space="0" w:color="auto"/>
-              <w:start w:val="single" w:sz="4" w:space="0" w:color="auto"/>
-              <w:bottom w:val="single" w:sz="6" w:space="0" w:color="auto"/>
-              <w:end w:val="single" w:sz="12" w:space="0" w:color="auto"/>
-            </w:tcBorders>
-            <w:vAlign w:val="center"/>
-          </w:tcPr>
-          <w:p>
-            <w:pPr>
-              <w:pStyle w:val="TableText"/>
-              <w:spacing w:line="14pt" w:lineRule="exact"/>
-              <w:jc w:val="center"/>
-              <w:rPr>
-                <w:rFonts w:ascii="Times New Roman"/>
-                <w:sz w:val="18"/>
-                <w:szCs w:val="18"/>
-              </w:rPr>
-            </w:pPr>
             <w:r>
               <w:rPr>
                 <w:rFonts w:ascii="Times New Roman" w:hint="eastAsia"/>
                 <w:sz w:val="18"/>
                 <w:szCs w:val="18"/>
               </w:rPr>
-              <w:t>完成</w:t>
-            </w:r>
-          </w:p>
-        </w:tc>
-      </w:tr>
-      <w:tr>
-        <w:trPr>
-          <w:cantSplit/>
-          <w:trHeight w:val="425"/>
-        </w:trPr>
-        <w:tc>
-          <w:tcPr>
-            <w:tcW w:w="34.35pt" w:type="dxa"/>
-            <w:tcBorders>
-              <w:top w:val="nil"/>
-              <w:start w:val="single" w:sz="12" w:space="0" w:color="auto"/>
-              <w:bottom w:val="single" w:sz="4" w:space="0" w:color="auto"/>
-              <w:end w:val="single" w:sz="6" w:space="0" w:color="auto"/>
-            </w:tcBorders>
-            <w:vAlign w:val="center"/>
-          </w:tcPr>
-          <w:p>
-            <w:pPr>
-              <w:spacing w:line="12pt" w:lineRule="auto"/>
-              <w:jc w:val="center"/>
-            </w:pPr>
-            <w:r>
-              <w:t>4</w:t>
-            </w:r>
-          </w:p>
-        </w:tc>
-        <w:tc>
-          <w:tcPr>
-            <w:tcW w:w="234pt" w:type="dxa"/>
-            <w:tcBorders>
-              <w:top w:val="single" w:sz="6" w:space="0" w:color="auto"/>
-              <w:start w:val="single" w:sz="6" w:space="0" w:color="auto"/>
-              <w:bottom w:val="single" w:sz="6" w:space="0" w:color="auto"/>
-              <w:end w:val="single" w:sz="4" w:space="0" w:color="auto"/>
-            </w:tcBorders>
-            <w:vAlign w:val="center"/>
-          </w:tcPr>
-          <w:p>
-            <w:pPr>
-              <w:spacing w:line="14pt" w:lineRule="exact"/>
-              <w:jc w:val="start"/>
-              <w:rPr>
-                <w:sz w:val="18"/>
-                <w:szCs w:val="18"/>
-              </w:rPr>
-            </w:pPr>
-            <w:r>
-              <w:rPr>
-                <w:rFonts w:hint="eastAsia"/>
-                <w:sz w:val="18"/>
-                <w:szCs w:val="18"/>
-              </w:rPr>
-              <w:t>业务流程分析报告初稿撰写</w:t>
-            </w:r>
-          </w:p>
-        </w:tc>
-        <w:tc>
-          <w:tcPr>
-            <w:tcW w:w="67.50pt" w:type="dxa"/>
-            <w:tcBorders>
-              <w:top w:val="single" w:sz="6" w:space="0" w:color="auto"/>
-              <w:start w:val="single" w:sz="4" w:space="0" w:color="auto"/>
-              <w:bottom w:val="single" w:sz="6" w:space="0" w:color="auto"/>
-              <w:end w:val="single" w:sz="4" w:space="0" w:color="auto"/>
-            </w:tcBorders>
-            <w:vAlign w:val="center"/>
-          </w:tcPr>
-          <w:p>
-            <w:pPr>
-              <w:pStyle w:val="TableText"/>
-              <w:spacing w:line="14pt" w:lineRule="exact"/>
-              <w:jc w:val="center"/>
-              <w:rPr>
-                <w:rFonts w:ascii="Times New Roman"/>
-                <w:b/>
-                <w:sz w:val="21"/>
-                <w:szCs w:val="21"/>
-              </w:rPr>
-            </w:pPr>
-            <w:r>
-              <w:rPr>
-                <w:rFonts w:ascii="Times New Roman" w:hint="eastAsia"/>
-                <w:b/>
-                <w:sz w:val="21"/>
-                <w:szCs w:val="21"/>
-              </w:rPr>
-              <w:t>11</w:t>
-            </w:r>
-            <w:r>
-              <w:rPr>
-                <w:rFonts w:ascii="Times New Roman" w:hint="eastAsia"/>
-                <w:b/>
-                <w:sz w:val="21"/>
-                <w:szCs w:val="21"/>
-              </w:rPr>
-              <w:t>月</w:t>
-            </w:r>
-            <w:r>
-              <w:rPr>
-                <w:rFonts w:ascii="Times New Roman" w:hint="eastAsia"/>
-                <w:b/>
-                <w:sz w:val="21"/>
-                <w:szCs w:val="21"/>
-              </w:rPr>
-              <w:t>03</w:t>
-            </w:r>
-            <w:r>
-              <w:rPr>
-                <w:rFonts w:ascii="Times New Roman" w:hint="eastAsia"/>
-                <w:b/>
-                <w:sz w:val="21"/>
-                <w:szCs w:val="21"/>
-              </w:rPr>
-              <w:t>日</w:t>
-            </w:r>
-          </w:p>
-        </w:tc>
-        <w:tc>
-          <w:tcPr>
-            <w:tcW w:w="99pt" w:type="dxa"/>
-            <w:tcBorders>
-              <w:top w:val="single" w:sz="6" w:space="0" w:color="auto"/>
-              <w:start w:val="single" w:sz="4" w:space="0" w:color="auto"/>
-              <w:bottom w:val="single" w:sz="6" w:space="0" w:color="auto"/>
-              <w:end w:val="single" w:sz="4" w:space="0" w:color="auto"/>
-            </w:tcBorders>
-            <w:vAlign w:val="center"/>
-          </w:tcPr>
-          <w:p>
-            <w:pPr>
-              <w:pStyle w:val="TableText"/>
-              <w:spacing w:line="14pt" w:lineRule="exact"/>
-              <w:jc w:val="center"/>
-              <w:rPr>
-                <w:rFonts w:ascii="Times New Roman"/>
-                <w:b/>
-                <w:bCs/>
-              </w:rPr>
-            </w:pPr>
-            <w:r>
-              <w:rPr>
-                <w:rFonts w:ascii="Times New Roman" w:hint="eastAsia"/>
-                <w:sz w:val="18"/>
-                <w:szCs w:val="18"/>
-              </w:rPr>
-              <w:t>楚博、鲍溶、任燮境</w:t>
+              <w:t>、鲍溶</w:t>
             </w:r>
           </w:p>
         </w:tc>
@@ -1574,16 +1424,13 @@
               <w:jc w:val="center"/>
             </w:pPr>
             <w:r>
-              <w:rPr>
-                <w:rFonts w:hint="eastAsia"/>
-              </w:rPr>
-              <w:t>5</w:t>
+              <w:t>4</w:t>
             </w:r>
           </w:p>
         </w:tc>
         <w:tc>
           <w:tcPr>
-            <w:tcW w:w="234pt" w:type="dxa"/>
+            <w:tcW w:w="225pt" w:type="dxa"/>
             <w:tcBorders>
               <w:top w:val="single" w:sz="6" w:space="0" w:color="auto"/>
               <w:start w:val="single" w:sz="6" w:space="0" w:color="auto"/>
@@ -1607,13 +1454,29 @@
                 <w:sz w:val="18"/>
                 <w:szCs w:val="18"/>
               </w:rPr>
+              <w:t>编制</w:t>
+            </w:r>
+            <w:r>
+              <w:rPr>
+                <w:rFonts w:hint="eastAsia"/>
+                <w:sz w:val="18"/>
+                <w:szCs w:val="18"/>
+              </w:rPr>
               <w:t>数据分析</w:t>
+            </w:r>
+            <w:r>
+              <w:rPr>
+                <w:rFonts w:hint="eastAsia"/>
+                <w:sz w:val="18"/>
+                <w:szCs w:val="18"/>
+              </w:rPr>
+              <w:t>表</w:t>
             </w:r>
           </w:p>
         </w:tc>
         <w:tc>
           <w:tcPr>
-            <w:tcW w:w="67.50pt" w:type="dxa"/>
+            <w:tcW w:w="72pt" w:type="dxa"/>
             <w:tcBorders>
               <w:top w:val="single" w:sz="6" w:space="0" w:color="auto"/>
               <w:start w:val="single" w:sz="4" w:space="0" w:color="auto"/>
@@ -1674,7 +1537,7 @@
         </w:tc>
         <w:tc>
           <w:tcPr>
-            <w:tcW w:w="99pt" w:type="dxa"/>
+            <w:tcW w:w="103.50pt" w:type="dxa"/>
             <w:tcBorders>
               <w:top w:val="single" w:sz="6" w:space="0" w:color="auto"/>
               <w:start w:val="single" w:sz="4" w:space="0" w:color="auto"/>
@@ -1841,13 +1704,13 @@
         <w:rPr>
           <w:rFonts w:hint="eastAsia"/>
         </w:rPr>
-        <w:t xml:space="preserve"> </w:t>
+        <w:t>基于业务流程启动</w:t>
       </w:r>
       <w:r>
         <w:rPr>
           <w:rFonts w:hint="eastAsia"/>
         </w:rPr>
-        <w:t>提前启动了数据分析工作，初步识别出“用户”、“课题”、“论文”、“答辩记录”等核心数据实体，并分析了它们之间的关系，为后续定义数据字典和绘制</w:t>
+        <w:t>数据分析工作，初步识别出“用户”、“课题”、“论文”、“答辩记录”等核心数据实体，并分析了它们之间的关系，为后续定义数据字典和绘制</w:t>
       </w:r>
       <w:r>
         <w:rPr>
@@ -1903,7 +1766,19 @@
         <w:rPr>
           <w:rFonts w:hint="eastAsia"/>
         </w:rPr>
-        <w:t>负责系统核心业务流程分析与梳理，并参与调研参考其他高校毕业设计工作规范。</w:t>
+        <w:t>负责系统核心业务流程分析与梳理，并参与调研参考其他高校毕业设计工作规范</w:t>
+      </w:r>
+      <w:r>
+        <w:rPr>
+          <w:rFonts w:hint="eastAsia"/>
+        </w:rPr>
+        <w:t>、协助绘制业务流程图</w:t>
+      </w:r>
+      <w:r>
+        <w:rPr>
+          <w:rFonts w:hint="eastAsia"/>
+        </w:rPr>
+        <w:t>。</w:t>
       </w:r>
     </w:p>
     <w:p>
@@ -1919,13 +1794,7 @@
         <w:rPr>
           <w:rFonts w:hint="eastAsia"/>
         </w:rPr>
-        <w:t>罗传杰：</w:t>
-      </w:r>
-      <w:r>
-        <w:rPr>
-          <w:rFonts w:hint="eastAsia"/>
-        </w:rPr>
-        <w:t>负责系统核心业务流程分析与梳理，并参与调研参考其他高校毕业设计工作规范。</w:t>
+        <w:t>楚博：负责绘制业务流程图、编制数据分析表。</w:t>
       </w:r>
     </w:p>
     <w:p>
@@ -1941,13 +1810,13 @@
         <w:rPr>
           <w:rFonts w:hint="eastAsia"/>
         </w:rPr>
-        <w:t>任燮境：</w:t>
+        <w:t>罗传杰：</w:t>
       </w:r>
       <w:r>
         <w:rPr>
           <w:rFonts w:hint="eastAsia"/>
         </w:rPr>
-        <w:t>负责调研参考其他高校毕业设计工作规范。</w:t>
+        <w:t>负责系统核心业务流程分析与梳理，并参与调研参考其他高校毕业设计工作规范。</w:t>
       </w:r>
     </w:p>
     <w:p>
@@ -1958,33 +1827,35 @@
         </w:numPr>
         <w:spacing w:afterLines="25" w:after="4.05pt" w:line="20pt" w:lineRule="exact"/>
         <w:ind w:firstLineChars="200" w:firstLine="24pt"/>
-      </w:pPr>
-      <w:r>
-        <w:rPr>
-          <w:rFonts w:hint="eastAsia"/>
-        </w:rPr>
-        <w:t>楚博：</w:t>
-      </w:r>
-      <w:r>
-        <w:rPr>
-          <w:rFonts w:hint="eastAsia"/>
-        </w:rPr>
-        <w:t>负责绘制业务流程泳道图，并完成业务流程分析报告初稿撰写。</w:t>
-      </w:r>
-    </w:p>
-    <w:p>
-      <w:pPr>
-        <w:pStyle w:val="Heading1"/>
-        <w:tabs>
-          <w:tab w:val="clear" w:pos="21.25pt"/>
-        </w:tabs>
-        <w:spacing w:before="3pt" w:after="0pt" w:line="12pt" w:lineRule="auto"/>
-        <w:jc w:val="both"/>
         <w:rPr>
           <w:sz w:val="28"/>
           <w:szCs w:val="28"/>
         </w:rPr>
       </w:pPr>
+      <w:r>
+        <w:rPr>
+          <w:rFonts w:hint="eastAsia"/>
+        </w:rPr>
+        <w:t>任燮境：</w:t>
+      </w:r>
+      <w:r>
+        <w:rPr>
+          <w:rFonts w:hint="eastAsia"/>
+        </w:rPr>
+        <w:t>负责调研参考其他高校毕业设计工作规范</w:t>
+      </w:r>
+      <w:r>
+        <w:rPr>
+          <w:rFonts w:hint="eastAsia"/>
+        </w:rPr>
+        <w:t>、协助绘制业务流程图</w:t>
+      </w:r>
+      <w:r>
+        <w:rPr>
+          <w:rFonts w:hint="eastAsia"/>
+        </w:rPr>
+        <w:t>。</w:t>
+      </w:r>
       <w:r>
         <w:rPr>
           <w:rFonts w:hint="eastAsia"/>
@@ -3094,7 +2965,7 @@
         </mc:Choice>
         <mc:Fallback>
           <w:drawing>
-            <wp:anchor distT="0" distB="0" distL="114300" distR="114300" simplePos="0" relativeHeight="251659264" behindDoc="1" locked="0" layoutInCell="1" allowOverlap="1" wp14:anchorId="27EA04D0" wp14:editId="3407B054">
+            <wp:anchor distT="0" distB="0" distL="114300" distR="114300" simplePos="0" relativeHeight="251659264" behindDoc="1" locked="0" layoutInCell="1" allowOverlap="1" wp14:anchorId="36DA1169" wp14:editId="5348AEAC">
               <wp:simplePos x="0" y="0"/>
               <wp:positionH relativeFrom="margin">
                 <wp:align>center</wp:align>
@@ -3105,7 +2976,7 @@
               <wp:extent cx="8186420" cy="467360"/>
               <wp:effectExtent l="0" t="2771775" r="0" b="2828290"/>
               <wp:wrapNone/>
-              <wp:docPr id="625467794" name="PowerPlusWaterMarkObject204581"/>
+              <wp:docPr id="690101804" name="PowerPlusWaterMarkObject204581"/>
               <wp:cNvGraphicFramePr>
                 <a:graphicFrameLocks xmlns:a="http://purl.oclc.org/ooxml/drawingml/main" noChangeAspect="1"/>
               </wp:cNvGraphicFramePr>
@@ -3420,7 +3291,7 @@
         </mc:Choice>
         <mc:Fallback>
           <w:drawing>
-            <wp:anchor distT="0" distB="0" distL="114300" distR="114300" simplePos="0" relativeHeight="251661312" behindDoc="1" locked="0" layoutInCell="1" allowOverlap="1" wp14:anchorId="6FE14186" wp14:editId="6193151B">
+            <wp:anchor distT="0" distB="0" distL="114300" distR="114300" simplePos="0" relativeHeight="251661312" behindDoc="1" locked="0" layoutInCell="1" allowOverlap="1" wp14:anchorId="34ACB4B2" wp14:editId="31EA8C0E">
               <wp:simplePos x="0" y="0"/>
               <wp:positionH relativeFrom="margin">
                 <wp:align>center</wp:align>
@@ -3431,7 +3302,7 @@
               <wp:extent cx="8186420" cy="467360"/>
               <wp:effectExtent l="0" t="2771775" r="0" b="2828290"/>
               <wp:wrapNone/>
-              <wp:docPr id="1076208434" name="PowerPlusWaterMarkObject193515"/>
+              <wp:docPr id="111643853" name="PowerPlusWaterMarkObject193515"/>
               <wp:cNvGraphicFramePr>
                 <a:graphicFrameLocks xmlns:a="http://purl.oclc.org/ooxml/drawingml/main" noChangeAspect="1"/>
               </wp:cNvGraphicFramePr>
@@ -3572,7 +3443,7 @@
         </mc:Choice>
         <mc:Fallback>
           <w:drawing>
-            <wp:anchor distT="0" distB="0" distL="114300" distR="114300" simplePos="0" relativeHeight="251658240" behindDoc="1" locked="0" layoutInCell="0" allowOverlap="1" wp14:anchorId="2D1F13EB" wp14:editId="33DE5BA4">
+            <wp:anchor distT="0" distB="0" distL="114300" distR="114300" simplePos="0" relativeHeight="251658240" behindDoc="1" locked="0" layoutInCell="0" allowOverlap="1" wp14:anchorId="769FC693" wp14:editId="0C2C755B">
               <wp:simplePos x="0" y="0"/>
               <wp:positionH relativeFrom="page">
                 <wp:align>center</wp:align>
@@ -3583,7 +3454,7 @@
               <wp:extent cx="7315200" cy="923925"/>
               <wp:effectExtent l="0" t="2352675" r="0" b="2362200"/>
               <wp:wrapNone/>
-              <wp:docPr id="339951119" name="PowerPlusWaterMarkObject1681765"/>
+              <wp:docPr id="1006580812" name="PowerPlusWaterMarkObject1681765"/>
               <wp:cNvGraphicFramePr>
                 <a:graphicFrameLocks xmlns:a="http://purl.oclc.org/ooxml/drawingml/main"/>
               </wp:cNvGraphicFramePr>

</xml_diff>